<commit_message>
added authReducer from authSlic
</commit_message>
<xml_diff>
--- a/Redux.docx
+++ b/Redux.docx
@@ -1966,6 +1966,449 @@
         </w:rPr>
         <w:t>userAuthApi.js</w:t>
       </w:r>
+    </w:p>
+    <w:p>
+      <w:pPr>
+        <w:rPr>
+          <w:b/>
+          <w:bCs/>
+          <w:u w:val="single"/>
+        </w:rPr>
+      </w:pPr>
+    </w:p>
+    <w:p>
+      <w:pPr>
+        <w:rPr>
+          <w:b/>
+          <w:bCs/>
+          <w:u w:val="single"/>
+        </w:rPr>
+      </w:pPr>
+    </w:p>
+    <w:p>
+      <w:pPr>
+        <w:rPr>
+          <w:b/>
+          <w:bCs/>
+          <w:u w:val="single"/>
+        </w:rPr>
+      </w:pPr>
+    </w:p>
+    <w:p>
+      <w:pPr>
+        <w:rPr>
+          <w:b/>
+          <w:bCs/>
+          <w:u w:val="single"/>
+        </w:rPr>
+      </w:pPr>
+    </w:p>
+    <w:p>
+      <w:pPr>
+        <w:rPr>
+          <w:b/>
+          <w:bCs/>
+          <w:u w:val="single"/>
+        </w:rPr>
+      </w:pPr>
+    </w:p>
+    <w:p>
+      <w:pPr>
+        <w:rPr>
+          <w:b/>
+          <w:bCs/>
+          <w:u w:val="single"/>
+        </w:rPr>
+      </w:pPr>
+    </w:p>
+    <w:p>
+      <w:pPr>
+        <w:rPr>
+          <w:b/>
+          <w:bCs/>
+          <w:u w:val="single"/>
+        </w:rPr>
+      </w:pPr>
+    </w:p>
+    <w:p>
+      <w:pPr>
+        <w:rPr>
+          <w:b/>
+          <w:bCs/>
+          <w:u w:val="single"/>
+        </w:rPr>
+      </w:pPr>
+    </w:p>
+    <w:p>
+      <w:pPr>
+        <w:rPr>
+          <w:b/>
+          <w:bCs/>
+          <w:u w:val="single"/>
+        </w:rPr>
+      </w:pPr>
+      <w:r>
+        <w:rPr>
+          <w:b/>
+          <w:bCs/>
+          <w:u w:val="single"/>
+        </w:rPr>
+        <w:t>Step 5</w:t>
+      </w:r>
+    </w:p>
+    <w:p>
+      <w:r>
+        <w:t xml:space="preserve">Call </w:t>
+      </w:r>
+      <w:proofErr w:type="spellStart"/>
+      <w:r>
+        <w:t>api</w:t>
+      </w:r>
+      <w:proofErr w:type="spellEnd"/>
+      <w:r>
+        <w:t xml:space="preserve"> </w:t>
+      </w:r>
+    </w:p>
+    <w:p>
+      <w:r>
+        <w:t>Login.js</w:t>
+      </w:r>
+    </w:p>
+    <w:p/>
+    <w:p/>
+    <w:p/>
+    <w:p/>
+    <w:p/>
+    <w:p/>
+    <w:p/>
+    <w:p/>
+    <w:p/>
+    <w:p/>
+    <w:p/>
+    <w:p/>
+    <w:p>
+      <w:r>
+        <w:lastRenderedPageBreak/>
+        <w:t xml:space="preserve">Step 6 – </w:t>
+      </w:r>
+    </w:p>
+    <w:p>
+      <w:r>
+        <w:t xml:space="preserve">Store token </w:t>
+      </w:r>
+    </w:p>
+    <w:p/>
+    <w:p>
+      <w:r>
+        <w:t xml:space="preserve">Create </w:t>
+      </w:r>
+      <w:proofErr w:type="gramStart"/>
+      <w:r>
+        <w:rPr>
+          <w:b/>
+          <w:bCs/>
+        </w:rPr>
+        <w:t>localStorageService.js</w:t>
+      </w:r>
+      <w:r>
+        <w:rPr>
+          <w:b/>
+          <w:bCs/>
+        </w:rPr>
+        <w:t xml:space="preserve"> </w:t>
+      </w:r>
+      <w:r>
+        <w:t xml:space="preserve"> inside</w:t>
+      </w:r>
+      <w:proofErr w:type="gramEnd"/>
+      <w:r>
+        <w:t xml:space="preserve"> </w:t>
+      </w:r>
+    </w:p>
+    <w:p>
+      <w:proofErr w:type="spellStart"/>
+      <w:proofErr w:type="gramStart"/>
+      <w:r>
+        <w:t>AuthConfig</w:t>
+      </w:r>
+      <w:proofErr w:type="spellEnd"/>
+      <w:r>
+        <w:t xml:space="preserve">  =</w:t>
+      </w:r>
+      <w:proofErr w:type="gramEnd"/>
+      <w:r>
+        <w:t xml:space="preserve">&gt;  services  =&gt; </w:t>
+      </w:r>
+      <w:r>
+        <w:rPr>
+          <w:b/>
+          <w:bCs/>
+        </w:rPr>
+        <w:t>localStorageService.js</w:t>
+      </w:r>
+    </w:p>
+    <w:p>
+      <w:pPr>
+        <w:rPr>
+          <w:b/>
+          <w:bCs/>
+          <w:u w:val="single"/>
+        </w:rPr>
+      </w:pPr>
+    </w:p>
+    <w:p>
+      <w:pPr>
+        <w:rPr>
+          <w:b/>
+          <w:bCs/>
+          <w:u w:val="single"/>
+        </w:rPr>
+      </w:pPr>
+      <w:r>
+        <w:rPr>
+          <w:b/>
+          <w:bCs/>
+          <w:u w:val="single"/>
+        </w:rPr>
+        <w:t>localStorageService.js</w:t>
+      </w:r>
+    </w:p>
+    <w:p/>
+    <w:p/>
+    <w:p/>
+    <w:p/>
+    <w:p/>
+    <w:p/>
+    <w:p/>
+    <w:p/>
+    <w:p/>
+    <w:p/>
+    <w:p/>
+    <w:p/>
+    <w:p/>
+    <w:p/>
+    <w:p/>
+    <w:p/>
+    <w:p/>
+    <w:p/>
+    <w:p/>
+    <w:p/>
+    <w:p/>
+    <w:p/>
+    <w:p>
+      <w:r>
+        <w:lastRenderedPageBreak/>
+        <w:t>Step 7</w:t>
+      </w:r>
+    </w:p>
+    <w:p>
+      <w:pPr>
+        <w:rPr>
+          <w:b/>
+          <w:bCs/>
+        </w:rPr>
+      </w:pPr>
+      <w:r>
+        <w:t xml:space="preserve">Create </w:t>
+      </w:r>
+      <w:r>
+        <w:rPr>
+          <w:b/>
+          <w:bCs/>
+        </w:rPr>
+        <w:t>authSlice.js</w:t>
+      </w:r>
+    </w:p>
+    <w:p>
+      <w:pPr>
+        <w:rPr>
+          <w:b/>
+          <w:bCs/>
+        </w:rPr>
+      </w:pPr>
+    </w:p>
+    <w:p>
+      <w:pPr>
+        <w:rPr>
+          <w:b/>
+          <w:bCs/>
+        </w:rPr>
+      </w:pPr>
+      <w:proofErr w:type="spellStart"/>
+      <w:proofErr w:type="gramStart"/>
+      <w:r>
+        <w:t>AuthConfig</w:t>
+      </w:r>
+      <w:proofErr w:type="spellEnd"/>
+      <w:r>
+        <w:t xml:space="preserve">  =</w:t>
+      </w:r>
+      <w:proofErr w:type="gramEnd"/>
+      <w:r>
+        <w:t xml:space="preserve">&gt;  </w:t>
+      </w:r>
+      <w:r>
+        <w:t xml:space="preserve">features  </w:t>
+      </w:r>
+      <w:r>
+        <w:t xml:space="preserve">=&gt; </w:t>
+      </w:r>
+      <w:r>
+        <w:rPr>
+          <w:b/>
+          <w:bCs/>
+        </w:rPr>
+        <w:t>authSlice.js</w:t>
+      </w:r>
+    </w:p>
+    <w:p>
+      <w:pPr>
+        <w:rPr>
+          <w:b/>
+          <w:bCs/>
+        </w:rPr>
+      </w:pPr>
+    </w:p>
+    <w:p>
+      <w:pPr>
+        <w:rPr>
+          <w:b/>
+          <w:bCs/>
+        </w:rPr>
+      </w:pPr>
+    </w:p>
+    <w:p>
+      <w:pPr>
+        <w:rPr>
+          <w:b/>
+          <w:bCs/>
+        </w:rPr>
+      </w:pPr>
+    </w:p>
+    <w:p>
+      <w:pPr>
+        <w:rPr>
+          <w:b/>
+          <w:bCs/>
+        </w:rPr>
+      </w:pPr>
+    </w:p>
+    <w:p>
+      <w:pPr>
+        <w:rPr>
+          <w:b/>
+          <w:bCs/>
+        </w:rPr>
+      </w:pPr>
+    </w:p>
+    <w:p>
+      <w:pPr>
+        <w:rPr>
+          <w:b/>
+          <w:bCs/>
+        </w:rPr>
+      </w:pPr>
+    </w:p>
+    <w:p>
+      <w:pPr>
+        <w:rPr>
+          <w:b/>
+          <w:bCs/>
+        </w:rPr>
+      </w:pPr>
+    </w:p>
+    <w:p>
+      <w:pPr>
+        <w:rPr>
+          <w:b/>
+          <w:bCs/>
+        </w:rPr>
+      </w:pPr>
+      <w:r>
+        <w:rPr>
+          <w:b/>
+          <w:bCs/>
+        </w:rPr>
+        <w:t>Step 8</w:t>
+      </w:r>
+    </w:p>
+    <w:p>
+      <w:pPr>
+        <w:rPr>
+          <w:b/>
+          <w:bCs/>
+        </w:rPr>
+      </w:pPr>
+    </w:p>
+    <w:p>
+      <w:r>
+        <w:t>Include</w:t>
+      </w:r>
+      <w:r>
+        <w:rPr>
+          <w:b/>
+          <w:bCs/>
+        </w:rPr>
+        <w:t xml:space="preserve"> authSlice.js </w:t>
+      </w:r>
+      <w:r>
+        <w:t>inside</w:t>
+      </w:r>
+      <w:r>
+        <w:rPr>
+          <w:b/>
+          <w:bCs/>
+        </w:rPr>
+        <w:t xml:space="preserve"> store.js</w:t>
+      </w:r>
+    </w:p>
+    <w:p/>
+    <w:p/>
+    <w:p/>
+    <w:p>
+      <w:pPr>
+        <w:rPr>
+          <w:b/>
+          <w:bCs/>
+          <w:u w:val="single"/>
+        </w:rPr>
+      </w:pPr>
+    </w:p>
+    <w:p>
+      <w:pPr>
+        <w:rPr>
+          <w:b/>
+          <w:bCs/>
+          <w:u w:val="single"/>
+        </w:rPr>
+      </w:pPr>
+    </w:p>
+    <w:p>
+      <w:pPr>
+        <w:rPr>
+          <w:b/>
+          <w:bCs/>
+          <w:u w:val="single"/>
+        </w:rPr>
+      </w:pPr>
+    </w:p>
+    <w:p>
+      <w:pPr>
+        <w:rPr>
+          <w:b/>
+          <w:bCs/>
+          <w:u w:val="single"/>
+        </w:rPr>
+      </w:pPr>
+    </w:p>
+    <w:p>
+      <w:pPr>
+        <w:rPr>
+          <w:b/>
+          <w:bCs/>
+          <w:u w:val="single"/>
+        </w:rPr>
+      </w:pPr>
     </w:p>
     <w:p>
       <w:pPr>
@@ -2404,6 +2847,7 @@
   <w:style w:type="paragraph" w:default="1" w:styleId="Normal">
     <w:name w:val="Normal"/>
     <w:qFormat/>
+    <w:rsid w:val="006E4CA3"/>
   </w:style>
   <w:style w:type="character" w:default="1" w:styleId="DefaultParagraphFont">
     <w:name w:val="Default Paragraph Font"/>

</xml_diff>

<commit_message>
added access token inside a global state
</commit_message>
<xml_diff>
--- a/Redux.docx
+++ b/Redux.docx
@@ -2360,6 +2360,38 @@
           <w:bCs/>
         </w:rPr>
         <w:t xml:space="preserve"> store.js</w:t>
+      </w:r>
+    </w:p>
+    <w:p/>
+    <w:p/>
+    <w:p/>
+    <w:p>
+      <w:r>
+        <w:t xml:space="preserve">Step 9 </w:t>
+      </w:r>
+    </w:p>
+    <w:p/>
+    <w:p>
+      <w:r>
+        <w:t xml:space="preserve">Store </w:t>
+      </w:r>
+      <w:proofErr w:type="spellStart"/>
+      <w:r>
+        <w:rPr>
+          <w:b/>
+          <w:bCs/>
+        </w:rPr>
+        <w:t>access_token</w:t>
+      </w:r>
+      <w:proofErr w:type="spellEnd"/>
+      <w:r>
+        <w:t xml:space="preserve"> inside a global state </w:t>
+      </w:r>
+    </w:p>
+    <w:p/>
+    <w:p>
+      <w:r>
+        <w:t>Login.js</w:t>
       </w:r>
     </w:p>
     <w:p/>

</xml_diff>